<commit_message>
Messed up some stuff and tried to get the login pages set up
</commit_message>
<xml_diff>
--- a/documentation/Milestone.docx
+++ b/documentation/Milestone.docx
@@ -38,7 +38,7 @@
         </w:numPr>
       </w:pPr>
       <w:r>
-        <w:t>Couldn’t get image upload to work properly.</w:t>
+        <w:t>How should a user be created and inserted into the database?</w:t>
       </w:r>
     </w:p>
     <w:p>
@@ -50,15 +50,15 @@
         </w:numPr>
       </w:pPr>
       <w:r>
-        <w:t xml:space="preserve">How do we allow multiple photos to be uploaded with the </w:t>
+        <w:t xml:space="preserve">How do we store the </w:t>
       </w:r>
       <w:proofErr w:type="spellStart"/>
       <w:r>
-        <w:t>TourID</w:t>
+        <w:t>UserID</w:t>
       </w:r>
       <w:proofErr w:type="spellEnd"/>
       <w:r>
-        <w:t xml:space="preserve"> they belong to?</w:t>
+        <w:t xml:space="preserve"> in the session?</w:t>
       </w:r>
     </w:p>
     <w:p>
@@ -70,15 +70,7 @@
         </w:numPr>
       </w:pPr>
       <w:r>
-        <w:t xml:space="preserve">How do we store the </w:t>
-      </w:r>
-      <w:proofErr w:type="spellStart"/>
-      <w:r>
-        <w:t>UserID</w:t>
-      </w:r>
-      <w:proofErr w:type="spellEnd"/>
-      <w:r>
-        <w:t xml:space="preserve"> in the session?</w:t>
+        <w:t>Couldn’t get image upload to work properly.</w:t>
       </w:r>
     </w:p>
     <w:p>
@@ -90,6 +82,26 @@
         </w:numPr>
       </w:pPr>
       <w:r>
+        <w:t xml:space="preserve">How do we allow multiple photos to be uploaded with the </w:t>
+      </w:r>
+      <w:proofErr w:type="spellStart"/>
+      <w:r>
+        <w:t>TourID</w:t>
+      </w:r>
+      <w:proofErr w:type="spellEnd"/>
+      <w:r>
+        <w:t xml:space="preserve"> they belong to?</w:t>
+      </w:r>
+    </w:p>
+    <w:p>
+      <w:pPr>
+        <w:pStyle w:val="ListParagraph"/>
+        <w:numPr>
+          <w:ilvl w:val="0"/>
+          <w:numId w:val="1"/>
+        </w:numPr>
+      </w:pPr>
+      <w:r>
         <w:t xml:space="preserve">How many different </w:t>
       </w:r>
       <w:proofErr w:type="spellStart"/>
@@ -108,6 +120,15 @@
       <w:r>
         <w:t xml:space="preserve"> controls should we use on TourDetail.aspx page?</w:t>
       </w:r>
+    </w:p>
+    <w:p>
+      <w:pPr>
+        <w:pStyle w:val="ListParagraph"/>
+        <w:numPr>
+          <w:ilvl w:val="0"/>
+          <w:numId w:val="1"/>
+        </w:numPr>
+      </w:pPr>
       <w:bookmarkStart w:id="0" w:name="_GoBack"/>
       <w:bookmarkEnd w:id="0"/>
     </w:p>

</xml_diff>